<commit_message>
delete file and remove locale from links
</commit_message>
<xml_diff>
--- a/ready/readiness-checklist-1.docx
+++ b/ready/readiness-checklist-1.docx
@@ -909,15 +909,7 @@
         </w:numPr>
       </w:pPr>
       <w:r>
-        <w:t xml:space="preserve">Understand the components of a landing zone across </w:t>
-      </w:r>
-      <w:proofErr w:type="gramStart"/>
-      <w:r>
-        <w:t>compute</w:t>
-      </w:r>
-      <w:proofErr w:type="gramEnd"/>
-      <w:r>
-        <w:t xml:space="preserve">, network, storage, data, governance, </w:t>
+        <w:t xml:space="preserve">Understand the components of a landing zone across compute, network, storage, data, governance, </w:t>
       </w:r>
       <w:r>
         <w:t>and</w:t>

</xml_diff>